<commit_message>
Progress reprot draft v2.2
</commit_message>
<xml_diff>
--- a/Reports/progressive report/[141021]progress reprot/29-FYP Progress_Final_Report draft v2.2.docx
+++ b/Reports/progressive report/[141021]progress reprot/29-FYP Progress_Final_Report draft v2.2.docx
@@ -292,21 +292,7 @@
               <w:rPr>
                 <w:sz w:val="28"/>
               </w:rPr>
-              <w:t xml:space="preserve">Experiment with Lego Robot as </w:t>
-            </w:r>
-            <w:proofErr w:type="spellStart"/>
-            <w:r>
-              <w:rPr>
-                <w:sz w:val="28"/>
-              </w:rPr>
-              <w:t>a</w:t>
-            </w:r>
-            <w:proofErr w:type="spellEnd"/>
-            <w:r>
-              <w:rPr>
-                <w:sz w:val="28"/>
-              </w:rPr>
-              <w:t xml:space="preserve"> Indoor Helper</w:t>
+              <w:t>Experiment with Lego Robot as a Indoor Helper</w:t>
             </w:r>
           </w:p>
         </w:tc>
@@ -480,13 +466,8 @@
               <w:pStyle w:val="a6"/>
             </w:pPr>
             <w:r>
-              <w:t xml:space="preserve">Key, Liang </w:t>
-            </w:r>
-            <w:proofErr w:type="spellStart"/>
-            <w:r>
-              <w:t>Yijuan</w:t>
-            </w:r>
-            <w:proofErr w:type="spellEnd"/>
+              <w:t>Key, Liang Yijuan</w:t>
+            </w:r>
           </w:p>
           <w:p>
             <w:pPr>
@@ -597,19 +578,11 @@
             <w:pPr>
               <w:pStyle w:val="a6"/>
             </w:pPr>
-            <w:proofErr w:type="spellStart"/>
             <w:r>
               <w:rPr>
                 <w:lang w:val="en-GB" w:eastAsia="zh-TW"/>
               </w:rPr>
-              <w:t>Dr.</w:t>
-            </w:r>
-            <w:proofErr w:type="spellEnd"/>
-            <w:r>
-              <w:rPr>
-                <w:lang w:val="en-GB" w:eastAsia="zh-TW"/>
-              </w:rPr>
-              <w:t xml:space="preserve"> Cora Lai</w:t>
+              <w:t>Dr. Cora Lai</w:t>
             </w:r>
           </w:p>
         </w:tc>
@@ -765,13 +738,8 @@
         <w:t>I,</w:t>
       </w:r>
       <w:r>
-        <w:t xml:space="preserve"> Liang </w:t>
-      </w:r>
-      <w:proofErr w:type="spellStart"/>
-      <w:r>
-        <w:t>Yijuan</w:t>
-      </w:r>
-      <w:proofErr w:type="spellEnd"/>
+        <w:t xml:space="preserve"> Liang Yijuan</w:t>
+      </w:r>
       <w:r>
         <w:t xml:space="preserve">, </w:t>
       </w:r>
@@ -842,15 +810,7 @@
     </w:p>
     <w:p>
       <w:r>
-        <w:t xml:space="preserve">The purpose of this project is to experiment navigation approach with the Lego </w:t>
-      </w:r>
-      <w:proofErr w:type="spellStart"/>
-      <w:r>
-        <w:t>Mindstorms</w:t>
-      </w:r>
-      <w:proofErr w:type="spellEnd"/>
-      <w:r>
-        <w:t xml:space="preserve"> EV3 robot. </w:t>
+        <w:t xml:space="preserve">The purpose of this project is to experiment navigation approach with the Lego Mindstorms EV3 robot. </w:t>
       </w:r>
       <w:r>
         <w:t>Indoor positioning with</w:t>
@@ -948,45 +908,8 @@
     </w:p>
     <w:p>
       <w:r>
-        <w:t xml:space="preserve">I want to express my greatest appreciation to my project supervisor </w:t>
-      </w:r>
-      <w:proofErr w:type="spellStart"/>
-      <w:r>
-        <w:t>Dr.</w:t>
-      </w:r>
-      <w:proofErr w:type="spellEnd"/>
-      <w:r>
-        <w:t xml:space="preserve"> Cora Lai. She spent a lot of effort to help me with my project and writing. I also want to say thank you to </w:t>
-      </w:r>
-      <w:proofErr w:type="spellStart"/>
-      <w:r>
-        <w:t>Prof.</w:t>
-      </w:r>
-      <w:proofErr w:type="spellEnd"/>
-      <w:r>
-        <w:t xml:space="preserve"> Giovanni </w:t>
-      </w:r>
-      <w:proofErr w:type="spellStart"/>
-      <w:r>
-        <w:t>Pauand</w:t>
-      </w:r>
-      <w:proofErr w:type="spellEnd"/>
-      <w:r>
-        <w:t xml:space="preserve"> </w:t>
-      </w:r>
-      <w:proofErr w:type="spellStart"/>
-      <w:r>
-        <w:t>Prof.</w:t>
-      </w:r>
-      <w:proofErr w:type="spellEnd"/>
-      <w:r>
-        <w:t xml:space="preserve"> Rita </w:t>
-      </w:r>
-      <w:proofErr w:type="spellStart"/>
-      <w:r>
-        <w:t>Tse</w:t>
-      </w:r>
-      <w:proofErr w:type="spellEnd"/>
+        <w:t>I want to express my greatest appreciation to my project supervisor Dr. Cora Lai. She spent a lot of effort to help me with my project and writing. I also want to say thank you to Prof. Giovanni Pauand Prof. Rita Tse</w:t>
+      </w:r>
       <w:r>
         <w:t xml:space="preserve"> for their </w:t>
       </w:r>
@@ -1634,194 +1557,98 @@
     <w:p>
       <w:pPr>
         <w:rPr>
+          <w:rFonts w:eastAsiaTheme="minorEastAsia"/>
+          <w:lang w:eastAsia="zh-CN"/>
+        </w:rPr>
+      </w:pPr>
+      <w:r>
+        <w:t>The</w:t>
+      </w:r>
+      <w:r>
+        <w:rPr>
+          <w:rFonts w:eastAsia="ＭＳ 明朝" w:hint="eastAsia"/>
+          <w:lang w:eastAsia="ja-JP"/>
+        </w:rPr>
+        <w:t xml:space="preserve"> aim of this project is to </w:t>
+      </w:r>
+      <w:r>
+        <w:rPr>
+          <w:rFonts w:eastAsia="ＭＳ 明朝"/>
+          <w:lang w:eastAsia="ja-JP"/>
+        </w:rPr>
+        <w:t xml:space="preserve">do an emulation experiment for robot navigation with Lego Mindstroms EV3. In the last two decades, a lot of experiments were done with the robots. Evidences could be found such as </w:t>
+      </w:r>
+      <w:r>
+        <w:rPr>
+          <w:rFonts w:eastAsia="ＭＳ 明朝"/>
+          <w:lang w:eastAsia="ja-JP"/>
+        </w:rPr>
+        <w:t>Azlan, N.Z</w:t>
+      </w:r>
+      <w:r>
+        <w:rPr>
+          <w:rFonts w:eastAsia="ＭＳ 明朝"/>
+          <w:lang w:eastAsia="ja-JP"/>
+        </w:rPr>
+        <w:t xml:space="preserve"> [1] did a fuzzy logic control with the robot, Gijeong J. et al. did a project for indoor mobile robots with color landmark recognition. </w:t>
+      </w:r>
+      <w:r>
+        <w:rPr>
+          <w:rFonts w:eastAsia="ＭＳ 明朝"/>
+          <w:lang w:eastAsia="ja-JP"/>
+        </w:rPr>
+        <w:t xml:space="preserve">[2] Hahnel D. et al. equipped RFID with the robot for navigation. </w:t>
+      </w:r>
+      <w:r>
+        <w:rPr>
           <w:rFonts w:eastAsiaTheme="minorEastAsia" w:hint="eastAsia"/>
           <w:lang w:eastAsia="zh-CN"/>
         </w:rPr>
-      </w:pPr>
-      <w:r>
-        <w:t>The</w:t>
-      </w:r>
-      <w:r>
-        <w:rPr>
-          <w:rFonts w:eastAsia="ＭＳ 明朝" w:hint="eastAsia"/>
-          <w:lang w:eastAsia="ja-JP"/>
-        </w:rPr>
-        <w:t xml:space="preserve"> aim of this project is to </w:t>
-      </w:r>
-      <w:r>
-        <w:rPr>
-          <w:rFonts w:eastAsia="ＭＳ 明朝"/>
-          <w:lang w:eastAsia="ja-JP"/>
-        </w:rPr>
-        <w:t xml:space="preserve">do an emulation experiment for robot navigation with Lego </w:t>
-      </w:r>
-      <w:proofErr w:type="spellStart"/>
-      <w:r>
-        <w:rPr>
-          <w:rFonts w:eastAsia="ＭＳ 明朝"/>
-          <w:lang w:eastAsia="ja-JP"/>
-        </w:rPr>
-        <w:t>Mindstroms</w:t>
-      </w:r>
-      <w:proofErr w:type="spellEnd"/>
-      <w:r>
-        <w:rPr>
-          <w:rFonts w:eastAsia="ＭＳ 明朝"/>
-          <w:lang w:eastAsia="ja-JP"/>
-        </w:rPr>
-        <w:t xml:space="preserve"> EV3. In the last two decades, a lot of experiments were done with the robots. Evidences could be found such as </w:t>
-      </w:r>
-      <w:proofErr w:type="spellStart"/>
-      <w:r>
-        <w:rPr>
-          <w:rFonts w:eastAsia="ＭＳ 明朝"/>
-          <w:lang w:eastAsia="ja-JP"/>
-        </w:rPr>
-        <w:t>Azlan</w:t>
-      </w:r>
-      <w:proofErr w:type="spellEnd"/>
-      <w:r>
-        <w:rPr>
-          <w:rFonts w:eastAsia="ＭＳ 明朝"/>
-          <w:lang w:eastAsia="ja-JP"/>
-        </w:rPr>
-        <w:t>, N.Z</w:t>
-      </w:r>
-      <w:r>
-        <w:rPr>
-          <w:rFonts w:eastAsia="ＭＳ 明朝"/>
-          <w:lang w:eastAsia="ja-JP"/>
-        </w:rPr>
-        <w:t xml:space="preserve"> [1] did a fuzzy logic control with the robot, </w:t>
-      </w:r>
-      <w:proofErr w:type="spellStart"/>
-      <w:proofErr w:type="gramStart"/>
-      <w:r>
-        <w:rPr>
-          <w:rFonts w:eastAsia="ＭＳ 明朝"/>
-          <w:lang w:eastAsia="ja-JP"/>
-        </w:rPr>
-        <w:t>Gijeong</w:t>
-      </w:r>
-      <w:proofErr w:type="spellEnd"/>
-      <w:proofErr w:type="gramEnd"/>
-      <w:r>
-        <w:rPr>
-          <w:rFonts w:eastAsia="ＭＳ 明朝"/>
-          <w:lang w:eastAsia="ja-JP"/>
-        </w:rPr>
-        <w:t xml:space="preserve"> J. et al. did a project for indoor mobile robots with </w:t>
-      </w:r>
-      <w:proofErr w:type="spellStart"/>
-      <w:r>
-        <w:rPr>
-          <w:rFonts w:eastAsia="ＭＳ 明朝"/>
-          <w:lang w:eastAsia="ja-JP"/>
-        </w:rPr>
-        <w:t>color</w:t>
-      </w:r>
-      <w:proofErr w:type="spellEnd"/>
-      <w:r>
-        <w:rPr>
-          <w:rFonts w:eastAsia="ＭＳ 明朝"/>
-          <w:lang w:eastAsia="ja-JP"/>
-        </w:rPr>
-        <w:t xml:space="preserve"> landmark recognition. </w:t>
-      </w:r>
-      <w:r>
-        <w:rPr>
-          <w:rFonts w:eastAsia="ＭＳ 明朝"/>
-          <w:lang w:eastAsia="ja-JP"/>
-        </w:rPr>
-        <w:t xml:space="preserve">[2] </w:t>
-      </w:r>
-      <w:proofErr w:type="spellStart"/>
-      <w:r>
-        <w:rPr>
-          <w:rFonts w:eastAsia="ＭＳ 明朝"/>
-          <w:lang w:eastAsia="ja-JP"/>
-        </w:rPr>
-        <w:t>Hahnel</w:t>
-      </w:r>
-      <w:proofErr w:type="spellEnd"/>
-      <w:r>
-        <w:rPr>
-          <w:rFonts w:eastAsia="ＭＳ 明朝"/>
-          <w:lang w:eastAsia="ja-JP"/>
-        </w:rPr>
-        <w:t xml:space="preserve"> D. et al. equipped RFID with the robot for navigation. </w:t>
+        <w:t>[</w:t>
+      </w:r>
+      <w:r>
+        <w:rPr>
+          <w:rFonts w:eastAsiaTheme="minorEastAsia"/>
+          <w:lang w:eastAsia="zh-CN"/>
+        </w:rPr>
+        <w:t>4</w:t>
       </w:r>
       <w:r>
         <w:rPr>
           <w:rFonts w:eastAsiaTheme="minorEastAsia" w:hint="eastAsia"/>
           <w:lang w:eastAsia="zh-CN"/>
         </w:rPr>
-        <w:t>[</w:t>
+        <w:t>]</w:t>
       </w:r>
       <w:r>
         <w:rPr>
           <w:rFonts w:eastAsiaTheme="minorEastAsia"/>
           <w:lang w:eastAsia="zh-CN"/>
         </w:rPr>
-        <w:t>4</w:t>
-      </w:r>
-      <w:r>
-        <w:rPr>
-          <w:rFonts w:eastAsiaTheme="minorEastAsia" w:hint="eastAsia"/>
-          <w:lang w:eastAsia="zh-CN"/>
-        </w:rPr>
-        <w:t>]</w:t>
+        <w:t xml:space="preserve"> </w:t>
       </w:r>
       <w:r>
         <w:rPr>
           <w:rFonts w:eastAsiaTheme="minorEastAsia"/>
           <w:lang w:eastAsia="zh-CN"/>
         </w:rPr>
+        <w:t xml:space="preserve">This project will use Lego EV3 robot and try to replicate some of the experiments form other projects. The robot will be control be the computer through Bluetooth. Color sensor and RFID will be used for localization. </w:t>
+      </w:r>
+    </w:p>
+    <w:p>
+      <w:pPr>
+        <w:rPr>
+          <w:szCs w:val="19"/>
+        </w:rPr>
+      </w:pPr>
+      <w:r>
+        <w:t>As confined by the Bluetooth signal range, the robot in this project will move in room A322 in MPI, but not move around the whole floor. In the very beginning, this EV3 robot will move on a whiteboard following</w:t>
+      </w:r>
+      <w:r>
         <w:t xml:space="preserve"> </w:t>
       </w:r>
       <w:r>
-        <w:rPr>
-          <w:rFonts w:eastAsiaTheme="minorEastAsia"/>
-          <w:lang w:eastAsia="zh-CN"/>
-        </w:rPr>
-        <w:t xml:space="preserve">This project will use Lego EV3 robot and try to replicate some of the experiments form other projects. The robot will be control be the computer through Bluetooth. </w:t>
-      </w:r>
-      <w:proofErr w:type="spellStart"/>
-      <w:r>
-        <w:rPr>
-          <w:rFonts w:eastAsiaTheme="minorEastAsia"/>
-          <w:lang w:eastAsia="zh-CN"/>
-        </w:rPr>
-        <w:t>Color</w:t>
-      </w:r>
-      <w:proofErr w:type="spellEnd"/>
-      <w:r>
-        <w:rPr>
-          <w:rFonts w:eastAsiaTheme="minorEastAsia"/>
-          <w:lang w:eastAsia="zh-CN"/>
-        </w:rPr>
-        <w:t xml:space="preserve"> sensor and RFID will be used for localization. </w:t>
-      </w:r>
-    </w:p>
-    <w:p>
-      <w:pPr>
-        <w:rPr>
-          <w:szCs w:val="19"/>
-        </w:rPr>
-      </w:pPr>
-      <w:r>
-        <w:t>As confined by the Bluetooth signal range, the robot in this project will move in room A322 in MPI, but not move around the whole floor. In the very beginning, this EV3 robot will move on a whiteboard following</w:t>
-      </w:r>
-      <w:r>
-        <w:t xml:space="preserve"> </w:t>
-      </w:r>
-      <w:proofErr w:type="spellStart"/>
-      <w:r>
-        <w:t>color</w:t>
-      </w:r>
-      <w:proofErr w:type="spellEnd"/>
-      <w:r>
-        <w:t xml:space="preserve"> landmarks drawn with highlight pens.</w:t>
+        <w:t>color landmarks drawn with highlight pens.</w:t>
       </w:r>
     </w:p>
     <w:p>
@@ -1840,15 +1667,7 @@
       <w:bookmarkStart w:id="8" w:name="_Toc378164304"/>
       <w:bookmarkEnd w:id="8"/>
       <w:r>
-        <w:t xml:space="preserve">The main task of this project is to develop and control an indoor navigation robot which can go to a desired place within a room area and do the delivery as a helper. This robot can move following the </w:t>
-      </w:r>
-      <w:proofErr w:type="spellStart"/>
-      <w:r>
-        <w:t>color</w:t>
-      </w:r>
-      <w:proofErr w:type="spellEnd"/>
-      <w:r>
-        <w:t xml:space="preserve"> line and fetch objects and do delivery. LEGO® MINDSTORMS® EV3 is chosen as the development model. </w:t>
+        <w:t xml:space="preserve">The main task of this project is to develop and control an indoor navigation robot which can go to a desired place within a room area and do the delivery as a helper. This robot can move following the color line and fetch objects and do delivery. LEGO® MINDSTORMS® EV3 is chosen as the development model. </w:t>
       </w:r>
     </w:p>
     <w:p>
@@ -1886,15 +1705,7 @@
         <w:jc w:val="left"/>
       </w:pPr>
       <w:r>
-        <w:t xml:space="preserve">Move according </w:t>
-      </w:r>
-      <w:proofErr w:type="spellStart"/>
-      <w:r>
-        <w:t>color</w:t>
-      </w:r>
-      <w:proofErr w:type="spellEnd"/>
-      <w:r>
-        <w:t xml:space="preserve"> lines</w:t>
+        <w:t>Move according color lines</w:t>
       </w:r>
     </w:p>
     <w:p>
@@ -2011,21 +1822,7 @@
         <w:rPr>
           <w:lang w:eastAsia="zh-TW"/>
         </w:rPr>
-        <w:t xml:space="preserve">During the process, there are four possible risks may occurs, namely battery running out, connection setup disabled, </w:t>
-      </w:r>
-      <w:proofErr w:type="spellStart"/>
-      <w:r>
-        <w:rPr>
-          <w:lang w:eastAsia="zh-TW"/>
-        </w:rPr>
-        <w:t>harddisk</w:t>
-      </w:r>
-      <w:proofErr w:type="spellEnd"/>
-      <w:r>
-        <w:rPr>
-          <w:lang w:eastAsia="zh-TW"/>
-        </w:rPr>
-        <w:t xml:space="preserve"> damage and data lost and motor out of function.</w:t>
+        <w:t>During the process, there are four possible risks may occurs, namely battery running out, connection setup disabled, harddisk damage and data lost and motor out of function.</w:t>
       </w:r>
     </w:p>
     <w:p>
@@ -2083,20 +1880,31 @@
         </w:rPr>
         <w:t xml:space="preserve">. Also, as movement is controlled by the motor </w:t>
       </w:r>
-      <w:commentRangeStart w:id="11"/>
       <w:r>
         <w:rPr>
           <w:lang w:eastAsia="zh-TW"/>
         </w:rPr>
+        <w:t>po</w:t>
+      </w:r>
+      <w:r>
+        <w:rPr>
+          <w:rFonts w:eastAsia="ＭＳ 明朝" w:hint="eastAsia"/>
+          <w:lang w:eastAsia="ja-JP"/>
+        </w:rPr>
+        <w:t>w</w:t>
+      </w:r>
+      <w:r>
+        <w:rPr>
+          <w:rFonts w:eastAsia="ＭＳ 明朝"/>
+          <w:lang w:eastAsia="ja-JP"/>
+        </w:rPr>
+        <w:t xml:space="preserve">er </w:t>
+      </w:r>
+      <w:r>
+        <w:rPr>
+          <w:lang w:eastAsia="zh-TW"/>
+        </w:rPr>
         <w:t>volume,</w:t>
-      </w:r>
-      <w:commentRangeEnd w:id="11"/>
-      <w:r>
-        <w:rPr>
-          <w:rStyle w:val="af2"/>
-          <w:vanish/>
-        </w:rPr>
-        <w:commentReference w:id="11"/>
       </w:r>
       <w:r>
         <w:rPr>
@@ -2297,13 +2105,13 @@
       <w:pPr>
         <w:pStyle w:val="1"/>
       </w:pPr>
-      <w:bookmarkStart w:id="12" w:name="_Toc378164305"/>
-      <w:bookmarkStart w:id="13" w:name="_Toc401764469"/>
+      <w:bookmarkStart w:id="11" w:name="_Toc378164305"/>
+      <w:bookmarkStart w:id="12" w:name="_Toc401764469"/>
+      <w:bookmarkEnd w:id="11"/>
+      <w:r>
+        <w:t>Background and Related Work</w:t>
+      </w:r>
       <w:bookmarkEnd w:id="12"/>
-      <w:r>
-        <w:t>Background and Related Work</w:t>
-      </w:r>
-      <w:bookmarkEnd w:id="13"/>
     </w:p>
     <w:p>
       <w:pPr>
@@ -2316,15 +2124,7 @@
         <w:t xml:space="preserve">As the development of technology, human interactive robot development has been a big topic in the world. </w:t>
       </w:r>
       <w:r>
-        <w:t xml:space="preserve">A lot of studies could be found doing this topic. For instance, </w:t>
-      </w:r>
-      <w:proofErr w:type="spellStart"/>
-      <w:r>
-        <w:t>Tripathy</w:t>
-      </w:r>
-      <w:proofErr w:type="spellEnd"/>
-      <w:r>
-        <w:t xml:space="preserve"> </w:t>
+        <w:t xml:space="preserve">A lot of studies could be found doing this topic. For instance, Tripathy </w:t>
       </w:r>
       <w:r>
         <w:t xml:space="preserve">H.K. </w:t>
@@ -2333,7 +2133,13 @@
         <w:t xml:space="preserve">et al. presented a prospective fuzzy logic approach for robot navigation. </w:t>
       </w:r>
       <w:r>
-        <w:t>[3]</w:t>
+        <w:t>[</w:t>
+      </w:r>
+      <w:r>
+        <w:t>7</w:t>
+      </w:r>
+      <w:r>
+        <w:t>]</w:t>
       </w:r>
       <w:r>
         <w:rPr>
@@ -2349,548 +2155,340 @@
         </w:rPr>
         <w:t xml:space="preserve">Also, </w:t>
       </w:r>
-      <w:proofErr w:type="spellStart"/>
       <w:r>
         <w:rPr>
           <w:rFonts w:eastAsia="ＭＳ 明朝"/>
           <w:lang w:val="en-US" w:eastAsia="ja-JP"/>
         </w:rPr>
-        <w:t>Hahnel</w:t>
-      </w:r>
-      <w:proofErr w:type="spellEnd"/>
+        <w:t>Hahnel D. et al. did the robot navigation using RFID. [4]</w:t>
+      </w:r>
       <w:r>
         <w:rPr>
           <w:rFonts w:eastAsia="ＭＳ 明朝"/>
           <w:lang w:val="en-US" w:eastAsia="ja-JP"/>
         </w:rPr>
-        <w:t xml:space="preserve"> D. et al. did the robot navigation using RFID. </w:t>
+        <w:t xml:space="preserve"> What’s more, </w:t>
       </w:r>
       <w:r>
         <w:rPr>
           <w:rFonts w:eastAsia="ＭＳ 明朝"/>
           <w:lang w:val="en-US" w:eastAsia="ja-JP"/>
         </w:rPr>
-        <w:t>[4]</w:t>
+        <w:t xml:space="preserve">using color landmark to do the self-localization for robot navigation </w:t>
       </w:r>
       <w:r>
         <w:rPr>
           <w:rFonts w:eastAsia="ＭＳ 明朝"/>
           <w:lang w:val="en-US" w:eastAsia="ja-JP"/>
         </w:rPr>
-        <w:t xml:space="preserve"> What’s more, </w:t>
+        <w:t>was</w:t>
       </w:r>
       <w:r>
         <w:rPr>
           <w:rFonts w:eastAsia="ＭＳ 明朝"/>
           <w:lang w:val="en-US" w:eastAsia="ja-JP"/>
         </w:rPr>
-        <w:t xml:space="preserve">using color landmark to do the self-localization for robot navigation </w:t>
+        <w:t xml:space="preserve"> done by Gijeong J. et al</w:t>
       </w:r>
       <w:r>
         <w:rPr>
           <w:rFonts w:eastAsia="ＭＳ 明朝"/>
           <w:lang w:val="en-US" w:eastAsia="ja-JP"/>
         </w:rPr>
-        <w:t>was</w:t>
+        <w:t>.</w:t>
       </w:r>
       <w:r>
         <w:rPr>
           <w:rFonts w:eastAsia="ＭＳ 明朝"/>
           <w:lang w:val="en-US" w:eastAsia="ja-JP"/>
         </w:rPr>
-        <w:t xml:space="preserve"> done by </w:t>
-      </w:r>
-      <w:proofErr w:type="spellStart"/>
+        <w:t xml:space="preserve"> [2]</w:t>
+      </w:r>
       <w:r>
         <w:rPr>
           <w:rFonts w:eastAsia="ＭＳ 明朝"/>
           <w:lang w:val="en-US" w:eastAsia="ja-JP"/>
         </w:rPr>
-        <w:t>Gijeong</w:t>
-      </w:r>
-      <w:proofErr w:type="spellEnd"/>
+        <w:t xml:space="preserve"> There is no doubt that r</w:t>
+      </w:r>
       <w:r>
         <w:rPr>
           <w:rFonts w:eastAsia="ＭＳ 明朝"/>
           <w:lang w:val="en-US" w:eastAsia="ja-JP"/>
         </w:rPr>
-        <w:t xml:space="preserve"> J. et al</w:t>
+        <w:t>obot navigation has become one of the biggest topic in the world.</w:t>
       </w:r>
       <w:r>
         <w:rPr>
           <w:rFonts w:eastAsia="ＭＳ 明朝"/>
           <w:lang w:val="en-US" w:eastAsia="ja-JP"/>
         </w:rPr>
-        <w:t>.</w:t>
+        <w:t xml:space="preserve"> In this project Lego Mindstorms EV3 robot will be used to try to do the navigation with some of the approaches in different projects. One of the reasons why EV3 robot is chosen for this project is due to the low cost of developing the hardwar</w:t>
       </w:r>
       <w:r>
         <w:rPr>
           <w:rFonts w:eastAsia="ＭＳ 明朝"/>
           <w:lang w:val="en-US" w:eastAsia="ja-JP"/>
         </w:rPr>
-        <w:t xml:space="preserve"> </w:t>
+        <w:t>e as what Tripathy mentioned. [7</w:t>
       </w:r>
       <w:r>
         <w:rPr>
           <w:rFonts w:eastAsia="ＭＳ 明朝"/>
           <w:lang w:val="en-US" w:eastAsia="ja-JP"/>
         </w:rPr>
-        <w:t>[2]</w:t>
+        <w:t>] This project will try to use a low cost hardware available in the market to do robot navigation instead of building up a new designed robot.</w:t>
       </w:r>
       <w:r>
         <w:rPr>
           <w:rFonts w:eastAsia="ＭＳ 明朝"/>
           <w:lang w:val="en-US" w:eastAsia="ja-JP"/>
         </w:rPr>
-        <w:t xml:space="preserve"> There is no doubt that r</w:t>
-      </w:r>
-      <w:r>
+        <w:t xml:space="preserve"> RFID and landmark reorganization are the two most common technologies used in robot navigation. More information about these two technology will be discussed in the next two paragraphs.</w:t>
+      </w:r>
+    </w:p>
+    <w:p>
+      <w:pPr>
         <w:rPr>
           <w:rFonts w:eastAsia="ＭＳ 明朝"/>
           <w:lang w:val="en-US" w:eastAsia="ja-JP"/>
         </w:rPr>
-        <w:t>obot navigation has become one of the biggest topic in the world.</w:t>
-      </w:r>
+      </w:pPr>
       <w:r>
         <w:rPr>
           <w:rFonts w:eastAsia="ＭＳ 明朝"/>
           <w:lang w:val="en-US" w:eastAsia="ja-JP"/>
         </w:rPr>
-        <w:t xml:space="preserve"> In this project Lego </w:t>
-      </w:r>
-      <w:proofErr w:type="spellStart"/>
+        <w:t>RFID [8] is a technology that enables identification different tags in a range. In each tags different information (unique ID, location, text, etc.) can be stored inside. Reader can recognize the tag without and contact. Therefore, it is widely used with mobile robot for navigation since the last decade.</w:t>
+      </w:r>
+      <w:r>
+        <w:t xml:space="preserve"> </w:t>
+      </w:r>
+      <w:r>
+        <w:t>[3]</w:t>
+      </w:r>
       <w:r>
         <w:rPr>
           <w:rFonts w:eastAsia="ＭＳ 明朝"/>
           <w:lang w:val="en-US" w:eastAsia="ja-JP"/>
         </w:rPr>
-        <w:t>Mindstorms</w:t>
-      </w:r>
-      <w:proofErr w:type="spellEnd"/>
-      <w:r>
-        <w:rPr>
-          <w:rFonts w:eastAsia="ＭＳ 明朝"/>
-          <w:lang w:val="en-US" w:eastAsia="ja-JP"/>
-        </w:rPr>
-        <w:t xml:space="preserve"> EV3 robot will be used to try to do the navigation with some of the approaches in different projects. One of the reasons why EV3 robot is chosen for this project is due to the low cost of developing the hardware as what </w:t>
-      </w:r>
-      <w:proofErr w:type="spellStart"/>
-      <w:r>
-        <w:rPr>
-          <w:rFonts w:eastAsia="ＭＳ 明朝"/>
-          <w:lang w:val="en-US" w:eastAsia="ja-JP"/>
-        </w:rPr>
-        <w:t>Tripathy</w:t>
-      </w:r>
-      <w:proofErr w:type="spellEnd"/>
-      <w:r>
-        <w:rPr>
-          <w:rFonts w:eastAsia="ＭＳ 明朝"/>
-          <w:lang w:val="en-US" w:eastAsia="ja-JP"/>
-        </w:rPr>
-        <w:t xml:space="preserve"> mentioned. [1] This project will try to use a low cost hardware available in the market to do robot navigation instead of building up a new designed robot.</w:t>
-      </w:r>
-    </w:p>
-    <w:p>
-      <w:pPr>
-        <w:rPr>
-          <w:rFonts w:eastAsia="ＭＳ 明朝"/>
-          <w:lang w:val="en-US" w:eastAsia="ja-JP"/>
-        </w:rPr>
-      </w:pPr>
-      <w:r>
-        <w:t xml:space="preserve">Mobile robot with RFID sensors have been raise in the last decade. [3] Tasks like navigation, localization and mapping can be done with information inside a RFID tags. [4] Evidences can be easy found in many projects. For example, </w:t>
-      </w:r>
-      <w:proofErr w:type="spellStart"/>
-      <w:r>
-        <w:t>Gueaieb</w:t>
-      </w:r>
-      <w:proofErr w:type="spellEnd"/>
-      <w:r>
-        <w:t xml:space="preserve">, W and Miah </w:t>
-      </w:r>
-      <w:proofErr w:type="spellStart"/>
-      <w:r>
-        <w:t>Md.S</w:t>
-      </w:r>
-      <w:proofErr w:type="spellEnd"/>
-      <w:r>
-        <w:t xml:space="preserve">. presented an intelligent novel non-vision-based robot using </w:t>
-      </w:r>
-      <w:bookmarkStart w:id="14" w:name="_GoBack"/>
+        <w:t xml:space="preserve"> </w:t>
+      </w:r>
+      <w:r>
+        <w:t xml:space="preserve">Tasks like navigation, localization and mapping can be done with information inside a RFID tags. [4] Evidences can be easy found in many projects. For example, Gueaieb, W and Miah Md.S. </w:t>
+      </w:r>
+      <w:r>
+        <w:t xml:space="preserve">[5] </w:t>
+      </w:r>
+      <w:r>
+        <w:t xml:space="preserve">presented an intelligent novel non-vision-based robot using RFID technology. In the whole </w:t>
+      </w:r>
+      <w:r>
+        <w:t>project</w:t>
+      </w:r>
+      <w:r>
+        <w:t xml:space="preserve"> three stages of experiments was shown. </w:t>
+      </w:r>
+      <w:r>
+        <w:t>T</w:t>
+      </w:r>
+      <w:r>
+        <w:t xml:space="preserve">he robot was firstly tried to move following a line segment, and then tried to move following a complex path. After successfully try with the two approach and then the third experiment—moving following tags singles from the hallway is done successfully. </w:t>
+      </w:r>
+      <w:r>
+        <w:t xml:space="preserve">This develop processes will be also emulated in this project. </w:t>
+      </w:r>
+      <w:r>
+        <w:t>Besides, HyungSoo L et al. [</w:t>
+      </w:r>
+      <w:r>
+        <w:t>9</w:t>
+      </w:r>
+      <w:r>
+        <w:t xml:space="preserve">] presented an indoor robot using an efficient RFID system which a scheme for the efficient localization is designed. RFID tags with absolute position information were attached on the floor for localization in the project. </w:t>
+      </w:r>
+    </w:p>
+    <w:p>
+      <w:r>
+        <w:t>Another widely used technology for robot navigation is read the landmark from the environment. A</w:t>
+      </w:r>
+      <w:r>
+        <w:t xml:space="preserve"> mobile robot </w:t>
+      </w:r>
+      <w:r>
+        <w:t>read</w:t>
+      </w:r>
+      <w:r>
+        <w:t xml:space="preserve"> the landmark with a gr</w:t>
+      </w:r>
+      <w:bookmarkStart w:id="13" w:name="_GoBack"/>
+      <w:bookmarkEnd w:id="13"/>
+      <w:r>
+        <w:t>a</w:t>
+      </w:r>
+      <w:r>
+        <w:t xml:space="preserve">y-scale camera form </w:t>
+      </w:r>
+      <w:r>
+        <w:t xml:space="preserve">a known environment is developed by Hallmann and Siemiatkowska. [6] In this project, information on a map of the environment to be tested is built inside. </w:t>
+      </w:r>
+      <w:r>
+        <w:t xml:space="preserve">Landmarks </w:t>
+      </w:r>
+      <w:r>
+        <w:t>were</w:t>
+      </w:r>
+      <w:r>
+        <w:t xml:space="preserve"> placed in specific locations to help with the navigation.</w:t>
+      </w:r>
+      <w:r>
+        <w:t xml:space="preserve"> And t</w:t>
+      </w:r>
+      <w:r>
+        <w:t xml:space="preserve">he built map is developed based on information feedback from the </w:t>
+      </w:r>
+      <w:r>
+        <w:t>sensors</w:t>
+      </w:r>
+      <w:r>
+        <w:t xml:space="preserve">. This is a combination of using both </w:t>
+      </w:r>
+      <w:r>
+        <w:t>a sensor</w:t>
+      </w:r>
+      <w:r>
+        <w:t xml:space="preserve"> and landmark for robot localization.</w:t>
+      </w:r>
+    </w:p>
+    <w:p>
+      <w:pPr>
+        <w:pStyle w:val="Heading1withoutnumbering"/>
+      </w:pPr>
+      <w:bookmarkStart w:id="14" w:name="_Toc401764470"/>
+      <w:r>
+        <w:t>References</w:t>
+      </w:r>
       <w:bookmarkEnd w:id="14"/>
-      <w:r>
-        <w:t xml:space="preserve">RFID technology. [5] In their project, the robot was attached with two RFID antennas which was used to recognize RFID tags on the moving path for controlling the moving of the robot. In the whole process three stages of experiments was shown. All the stages were using a RFID reader attached with the robot and read tags from the moving path. In the development of the whole project, the robot was firstly tried to move following a line segment, and then tried to move following a complex path. After successfully try with the two approach and then the third experiment—moving following tags singles from the hallway is done successfully. The author considered that it is the first algorithm for tracking both a target position and a desired trajectory with an RFID system. Besides the above project, </w:t>
-      </w:r>
-      <w:proofErr w:type="spellStart"/>
-      <w:r>
-        <w:t>HyungSoo</w:t>
-      </w:r>
-      <w:proofErr w:type="spellEnd"/>
-      <w:r>
-        <w:t xml:space="preserve"> L et al. [3] presented an indoor robot using an efficient RFID system which a scheme for the efficient localization is designed. RFID tags with absolute position information were attached on the floor for localization in the project. </w:t>
-      </w:r>
-      <w:proofErr w:type="spellStart"/>
-      <w:r>
-        <w:t>Hahnel</w:t>
-      </w:r>
-      <w:proofErr w:type="spellEnd"/>
-      <w:r>
-        <w:t xml:space="preserve">, D et al. [4] </w:t>
-      </w:r>
-      <w:proofErr w:type="spellStart"/>
-      <w:r>
-        <w:t>analyzed</w:t>
-      </w:r>
-      <w:proofErr w:type="spellEnd"/>
-      <w:r>
-        <w:t xml:space="preserve"> Radio Frequency Identification (RFID) could be implemented to for a better mobile robot localization.</w:t>
-      </w:r>
-    </w:p>
-    <w:p>
-      <w:r>
-        <w:t xml:space="preserve">What’s more, a mobile robot which can navigate in a known environment is developed by </w:t>
-      </w:r>
-      <w:proofErr w:type="spellStart"/>
-      <w:r>
-        <w:t>Hallmann</w:t>
-      </w:r>
-      <w:proofErr w:type="spellEnd"/>
-      <w:r>
-        <w:t xml:space="preserve"> and </w:t>
-      </w:r>
-      <w:proofErr w:type="spellStart"/>
-      <w:r>
-        <w:t>Siemiatkowska</w:t>
-      </w:r>
-      <w:proofErr w:type="spellEnd"/>
-      <w:r>
-        <w:t xml:space="preserve">. [6] 16 sonars, 16 infrared sensors, an </w:t>
-      </w:r>
-      <w:proofErr w:type="spellStart"/>
-      <w:r>
-        <w:t>onboard</w:t>
-      </w:r>
-      <w:proofErr w:type="spellEnd"/>
-      <w:r>
-        <w:t xml:space="preserve"> Pentium computer, and a </w:t>
-      </w:r>
-      <w:proofErr w:type="spellStart"/>
-      <w:r>
-        <w:t>gray</w:t>
-      </w:r>
-      <w:proofErr w:type="spellEnd"/>
-      <w:r>
-        <w:t>-scale camera is equipped with the robot. In this project, information on a map of the environment to be tested is built inside. The built map is developed based on information feedback from the sonar and sensors. Landmarks was also placed in specific locations to help with the navigation. This is a combination of using both RFID and landmark for a better robot localization.</w:t>
-      </w:r>
-    </w:p>
+    </w:p>
+    <w:p>
+      <w:pPr>
+        <w:pStyle w:val="BibItems"/>
+      </w:pPr>
+      <w:r>
+        <w:t>[1] Azlan, N.Z.; Zainudin, F.; Yusuf, H.M.; Toha, S.F.; Yusoff, S.Z.S.; Osman, N.H., "Fuzzy Logic Controlled Miniature LEGO Robot for Undergraduate Training System," Industrial Electronics and Applications, 2007. ICIEA 2007. 2nd IEEE Conference on, vol., no., pp.2184, 2188, 23-25 May 2007</w:t>
+      </w:r>
+    </w:p>
+    <w:p>
+      <w:pPr>
+        <w:pStyle w:val="BibItems"/>
+      </w:pPr>
+      <w:r>
+        <w:t>[2] Gijeong Jang; Sungho Lee; Inso Kweon, "Color landmark based self-localization for indoor mobile robots," Robotics and Automation, 2002. Proceedings. ICRA '02. IEEE International Conference on, vol.1, no.,</w:t>
+      </w:r>
+    </w:p>
+    <w:p>
+      <w:pPr>
+        <w:pStyle w:val="BibItems"/>
+      </w:pPr>
+      <w:r>
+        <w:t>[3</w:t>
+      </w:r>
+      <w:r>
+        <w:t>] Tripathy, H. K., Tripathy, B. K., &amp; Das, P. K. (2008). A Prospective Fuzzy Logic approach to Knowledge-based Navigation of Mobile LEGO-Robot. Journal of Convergence Information Technology, 3(1), 64-70.</w:t>
+      </w:r>
+    </w:p>
+    <w:p>
+      <w:pPr>
+        <w:pStyle w:val="BibItems"/>
+      </w:pPr>
+      <w:r>
+        <w:t>[3] Klaus Finkenzeller. RFID Handboook: Radio-Frequency Identification Fundamentals and Applications. Wiley, New York, 2000.</w:t>
+      </w:r>
+    </w:p>
+    <w:p>
+      <w:pPr>
+        <w:pStyle w:val="BibItems"/>
+      </w:pPr>
+      <w:r>
+        <w:t>[4] Hahnel, D.; Burgard, W.; Fox, D.; Fishkin, K.; Philipose, M., "Mapping and localization with RFID technology," Robotics and Automation, 2004. Proceedings. ICRA '04. 2004 IEEE International Conference on, vol.1, no., pp.1015,</w:t>
+      </w:r>
+      <w:r>
+        <w:t xml:space="preserve"> </w:t>
+      </w:r>
+      <w:r>
+        <w:t>1020 Vol.1, 26 April-1 May 2004</w:t>
+      </w:r>
+    </w:p>
+    <w:p>
+      <w:pPr>
+        <w:pStyle w:val="BibItems"/>
+      </w:pPr>
+      <w:r>
+        <w:t>[5] Gueaieb, W.; Miah, Md.S., "An Intelligent Mobile Robot Navigation Technique Using RFID Technology," Instrumentation and Measurement, IEEE Transactions on , vol.57, no.9, pp.1908,1917, Sept. 2008</w:t>
+      </w:r>
+    </w:p>
+    <w:p>
+      <w:pPr>
+        <w:pStyle w:val="BibItems"/>
+      </w:pPr>
+      <w:r>
+        <w:t>[6] I. Hallmann and B. Siemiatkowska, “Artificial landmark navigation system,” in Proc. Int. Symp. Intell. Robot. Syst., Jul. 2001, pp. 219–228.</w:t>
+      </w:r>
+    </w:p>
+    <w:p>
+      <w:pPr>
+        <w:pStyle w:val="BibItems"/>
+      </w:pPr>
+      <w:r>
+        <w:t>[7] Tripathy, H. K., Tripathy, B. K., &amp; Das, P. K. (2008). A Prospective Fuzzy Logic approach to Knowledge-based Navigation of Mobile LEGO-Robot. Journal of Convergence Information Technology, 3(1), 64-70.</w:t>
+      </w:r>
+    </w:p>
+    <w:p>
+      <w:pPr>
+        <w:pStyle w:val="BibItems"/>
+      </w:pPr>
+      <w:r>
+        <w:t>[8</w:t>
+      </w:r>
+      <w:r>
+        <w:t>] Want, R., "An introduction to RFID technol</w:t>
+      </w:r>
+      <w:r>
+        <w:t>ogy," Pervasive Computing, IEEE</w:t>
+      </w:r>
+      <w:r>
+        <w:t>, vol.5, no.1, pp.25,33, Jan.-March 2006</w:t>
+      </w:r>
+    </w:p>
+    <w:p>
+      <w:pPr>
+        <w:pStyle w:val="BibItems"/>
+      </w:pPr>
+      <w:r>
+        <w:t>[9]</w:t>
+      </w:r>
+      <w:r>
+        <w:t xml:space="preserve"> HyungSoo Lim; ByoungSuk Choi; Jangmyung Lee, "An Efficient Localization Algorithm for Mobile Robots based on RFID System," SICE-ICASE, 2006.</w:t>
+      </w:r>
+      <w:r>
+        <w:t xml:space="preserve"> International Joint Conference</w:t>
+      </w:r>
+      <w:r>
+        <w:t>, vol., no., pp.5945,</w:t>
+      </w:r>
+      <w:r>
+        <w:t xml:space="preserve"> </w:t>
+      </w:r>
+      <w:r>
+        <w:t>5950, 18-21 Oct. 2006</w:t>
+      </w:r>
+    </w:p>
+    <w:p/>
     <w:p>
       <w:pPr>
         <w:pStyle w:val="Heading1withoutnumbering"/>
       </w:pPr>
-      <w:bookmarkStart w:id="15" w:name="_Toc401764470"/>
-      <w:r>
-        <w:t>References</w:t>
-      </w:r>
-      <w:bookmarkEnd w:id="15"/>
-    </w:p>
-    <w:p>
-      <w:pPr>
-        <w:pStyle w:val="BibItems"/>
-      </w:pPr>
-      <w:r>
-        <w:t xml:space="preserve">[1] </w:t>
-      </w:r>
-      <w:proofErr w:type="spellStart"/>
-      <w:r>
-        <w:t>Azlan</w:t>
-      </w:r>
-      <w:proofErr w:type="spellEnd"/>
-      <w:r>
-        <w:t xml:space="preserve">, N.Z.; </w:t>
-      </w:r>
-      <w:proofErr w:type="spellStart"/>
-      <w:r>
-        <w:t>Zainudin</w:t>
-      </w:r>
-      <w:proofErr w:type="spellEnd"/>
-      <w:r>
-        <w:t xml:space="preserve">, F.; Yusuf, H.M.; </w:t>
-      </w:r>
-      <w:proofErr w:type="spellStart"/>
-      <w:r>
-        <w:t>Toha</w:t>
-      </w:r>
-      <w:proofErr w:type="spellEnd"/>
-      <w:r>
-        <w:t xml:space="preserve">, S.F.; </w:t>
-      </w:r>
-      <w:proofErr w:type="spellStart"/>
-      <w:r>
-        <w:t>Yusoff</w:t>
-      </w:r>
-      <w:proofErr w:type="spellEnd"/>
-      <w:r>
-        <w:t>, S.Z.S.; Osman, N.H., "Fuzzy Logic Controlled Miniature LEGO Robot for Undergraduate Training System," Industrial Electronics and Applications, 2007. ICIEA 2007. 2nd IEEE Conference on, vol., no., pp.2184, 2188, 23-25 May 2007</w:t>
-      </w:r>
-    </w:p>
-    <w:p>
-      <w:pPr>
-        <w:pStyle w:val="BibItems"/>
-      </w:pPr>
-    </w:p>
-    <w:p>
-      <w:pPr>
-        <w:pStyle w:val="BibItems"/>
-      </w:pPr>
-      <w:r>
-        <w:t xml:space="preserve">[2] </w:t>
-      </w:r>
-      <w:proofErr w:type="spellStart"/>
-      <w:r>
-        <w:t>Gijeong</w:t>
-      </w:r>
-      <w:proofErr w:type="spellEnd"/>
-      <w:r>
-        <w:t xml:space="preserve"> Jang; </w:t>
-      </w:r>
-      <w:proofErr w:type="spellStart"/>
-      <w:r>
-        <w:t>Sungho</w:t>
-      </w:r>
-      <w:proofErr w:type="spellEnd"/>
-      <w:r>
-        <w:t xml:space="preserve"> Lee; </w:t>
-      </w:r>
-      <w:proofErr w:type="spellStart"/>
-      <w:r>
-        <w:t>Inso</w:t>
-      </w:r>
-      <w:proofErr w:type="spellEnd"/>
-      <w:r>
-        <w:t xml:space="preserve"> </w:t>
-      </w:r>
-      <w:proofErr w:type="spellStart"/>
-      <w:r>
-        <w:t>Kweon</w:t>
-      </w:r>
-      <w:proofErr w:type="spellEnd"/>
-      <w:r>
-        <w:t>, "</w:t>
-      </w:r>
-      <w:proofErr w:type="spellStart"/>
-      <w:r>
-        <w:t>Color</w:t>
-      </w:r>
-      <w:proofErr w:type="spellEnd"/>
-      <w:r>
-        <w:t xml:space="preserve"> landmark based self-localization for indoor mobile robots," Robotics and Automation, 2002. Proceedings. ICRA '02. IEEE International Conference on, vol.1, no</w:t>
-      </w:r>
-      <w:proofErr w:type="gramStart"/>
-      <w:r>
-        <w:t>.,</w:t>
-      </w:r>
-      <w:proofErr w:type="gramEnd"/>
-    </w:p>
-    <w:p>
-      <w:pPr>
-        <w:pStyle w:val="BibItems"/>
-      </w:pPr>
-    </w:p>
-    <w:p>
-      <w:pPr>
-        <w:pStyle w:val="BibItems"/>
-      </w:pPr>
-      <w:r>
-        <w:t>[3</w:t>
-      </w:r>
-      <w:r>
-        <w:t xml:space="preserve">] </w:t>
-      </w:r>
-      <w:proofErr w:type="spellStart"/>
-      <w:r>
-        <w:t>Tripathy</w:t>
-      </w:r>
-      <w:proofErr w:type="spellEnd"/>
-      <w:r>
-        <w:t xml:space="preserve">, H. K., </w:t>
-      </w:r>
-      <w:proofErr w:type="spellStart"/>
-      <w:r>
-        <w:t>Tripathy</w:t>
-      </w:r>
-      <w:proofErr w:type="spellEnd"/>
-      <w:r>
-        <w:t>, B. K., &amp; Das, P. K. (2008). A Prospective Fuzzy Logic approach to Knowledge-based Navigation of Mobile LEGO-Robot. Journal of Convergence Information Technology, 3(1), 64-70.</w:t>
-      </w:r>
-    </w:p>
-    <w:p>
-      <w:pPr>
-        <w:pStyle w:val="BibItems"/>
-      </w:pPr>
-    </w:p>
-    <w:p>
-      <w:pPr>
-        <w:pStyle w:val="BibItems"/>
-      </w:pPr>
-      <w:r>
-        <w:t xml:space="preserve">[3] Klaus </w:t>
-      </w:r>
-      <w:proofErr w:type="spellStart"/>
-      <w:r>
-        <w:t>Finkenzeller</w:t>
-      </w:r>
-      <w:proofErr w:type="spellEnd"/>
-      <w:r>
-        <w:t xml:space="preserve">. RFID </w:t>
-      </w:r>
-      <w:proofErr w:type="spellStart"/>
-      <w:r>
-        <w:t>Handboook</w:t>
-      </w:r>
-      <w:proofErr w:type="spellEnd"/>
-      <w:r>
-        <w:t>: Radio-Frequency Identification Fundamentals and Applications. Wiley, New York, 2000.</w:t>
-      </w:r>
-    </w:p>
-    <w:p>
-      <w:pPr>
-        <w:pStyle w:val="BibItems"/>
-      </w:pPr>
-    </w:p>
-    <w:p>
-      <w:pPr>
-        <w:pStyle w:val="BibItems"/>
-      </w:pPr>
-      <w:r>
-        <w:t xml:space="preserve">[4] </w:t>
-      </w:r>
-      <w:proofErr w:type="spellStart"/>
-      <w:r>
-        <w:t>Hahnel</w:t>
-      </w:r>
-      <w:proofErr w:type="spellEnd"/>
-      <w:r>
-        <w:t xml:space="preserve">, D.; </w:t>
-      </w:r>
-      <w:proofErr w:type="spellStart"/>
-      <w:r>
-        <w:t>Burgard</w:t>
-      </w:r>
-      <w:proofErr w:type="spellEnd"/>
-      <w:r>
-        <w:t xml:space="preserve">, W.; Fox, D.; </w:t>
-      </w:r>
-      <w:proofErr w:type="spellStart"/>
-      <w:r>
-        <w:t>Fishkin</w:t>
-      </w:r>
-      <w:proofErr w:type="spellEnd"/>
-      <w:r>
-        <w:t xml:space="preserve">, K.; </w:t>
-      </w:r>
-      <w:proofErr w:type="spellStart"/>
-      <w:r>
-        <w:t>Philipose</w:t>
-      </w:r>
-      <w:proofErr w:type="spellEnd"/>
-      <w:r>
-        <w:t xml:space="preserve">, M., "Mapping and localization with RFID technology," Robotics and Automation, 2004. Proceedings. ICRA '04. 2004 IEEE International Conference </w:t>
-      </w:r>
-      <w:proofErr w:type="gramStart"/>
-      <w:r>
-        <w:t>on ,</w:t>
-      </w:r>
-      <w:proofErr w:type="gramEnd"/>
-      <w:r>
-        <w:t xml:space="preserve"> vol.1, no., pp.1015,1020 Vol.1, 26 April-1 May 2004</w:t>
-      </w:r>
-    </w:p>
-    <w:p>
-      <w:pPr>
-        <w:pStyle w:val="BibItems"/>
-      </w:pPr>
-    </w:p>
-    <w:p>
-      <w:pPr>
-        <w:pStyle w:val="BibItems"/>
-      </w:pPr>
-      <w:r>
-        <w:t xml:space="preserve">[5] </w:t>
-      </w:r>
-      <w:proofErr w:type="spellStart"/>
-      <w:r>
-        <w:t>Gueaieb</w:t>
-      </w:r>
-      <w:proofErr w:type="spellEnd"/>
-      <w:r>
-        <w:t xml:space="preserve">, W.; Miah, </w:t>
-      </w:r>
-      <w:proofErr w:type="spellStart"/>
-      <w:proofErr w:type="gramStart"/>
-      <w:r>
-        <w:t>Md.S</w:t>
-      </w:r>
-      <w:proofErr w:type="spellEnd"/>
-      <w:r>
-        <w:t>.,</w:t>
-      </w:r>
-      <w:proofErr w:type="gramEnd"/>
-      <w:r>
-        <w:t xml:space="preserve"> "An Intelligent Mobile Robot Navigation Technique Using RFID Technology," Instrumentation and Measurement, IEEE Transactions on , vol.57, no.9, pp.1908,1917, Sept. 2008</w:t>
-      </w:r>
-    </w:p>
-    <w:p>
-      <w:pPr>
-        <w:pStyle w:val="BibItems"/>
-      </w:pPr>
-    </w:p>
-    <w:p>
-      <w:pPr>
-        <w:pStyle w:val="BibItems"/>
-      </w:pPr>
-      <w:r>
-        <w:t xml:space="preserve">[6] I. </w:t>
-      </w:r>
-      <w:proofErr w:type="spellStart"/>
-      <w:r>
-        <w:t>Hallmann</w:t>
-      </w:r>
-      <w:proofErr w:type="spellEnd"/>
-      <w:r>
-        <w:t xml:space="preserve"> and B. </w:t>
-      </w:r>
-      <w:proofErr w:type="spellStart"/>
-      <w:r>
-        <w:t>Siemiatkowska</w:t>
-      </w:r>
-      <w:proofErr w:type="spellEnd"/>
-      <w:r>
-        <w:t xml:space="preserve">, “Artificial landmark navigation system,” in Proc. Int. </w:t>
-      </w:r>
-      <w:proofErr w:type="spellStart"/>
-      <w:r>
-        <w:t>Symp</w:t>
-      </w:r>
-      <w:proofErr w:type="spellEnd"/>
-      <w:r>
-        <w:t xml:space="preserve">. </w:t>
-      </w:r>
-      <w:proofErr w:type="spellStart"/>
-      <w:r>
-        <w:t>Intell</w:t>
-      </w:r>
-      <w:proofErr w:type="spellEnd"/>
-      <w:r>
-        <w:t>. Robot. Syst., Jul. 2001, pp. 219–228.</w:t>
-      </w:r>
-    </w:p>
-    <w:p/>
-    <w:p>
-      <w:pPr>
-        <w:pStyle w:val="Heading1withoutnumbering"/>
-      </w:pPr>
-      <w:bookmarkStart w:id="16" w:name="_Toc401764471"/>
+      <w:bookmarkStart w:id="15" w:name="_Toc401764471"/>
       <w:r>
         <w:rPr>
           <w:noProof/>
@@ -2922,7 +2520,7 @@
                     </pic:cNvPicPr>
                   </pic:nvPicPr>
                   <pic:blipFill>
-                    <a:blip r:embed="rId17"/>
+                    <a:blip r:embed="rId15"/>
                     <a:srcRect/>
                     <a:stretch>
                       <a:fillRect/>
@@ -2956,35 +2554,35 @@
       <w:r>
         <w:t xml:space="preserve"> A. Project management</w:t>
       </w:r>
+      <w:bookmarkEnd w:id="15"/>
+    </w:p>
+    <w:p>
+      <w:r>
+        <w:t>Gantt chart, program plan</w:t>
+      </w:r>
+    </w:p>
+    <w:p>
+      <w:pPr>
+        <w:rPr>
+          <w:b/>
+        </w:rPr>
+      </w:pPr>
+    </w:p>
+    <w:p>
+      <w:pPr>
+        <w:pStyle w:val="Heading1withoutnumbering"/>
+        <w:rPr>
+          <w:lang w:val="pt-PT"/>
+        </w:rPr>
+      </w:pPr>
+      <w:bookmarkStart w:id="16" w:name="_Toc401764472"/>
+      <w:r>
+        <w:rPr>
+          <w:lang w:val="pt-PT"/>
+        </w:rPr>
+        <w:t>Appendix B. Program source code / UML diagram, etc</w:t>
+      </w:r>
       <w:bookmarkEnd w:id="16"/>
-    </w:p>
-    <w:p>
-      <w:r>
-        <w:t>Gantt chart, program plan</w:t>
-      </w:r>
-    </w:p>
-    <w:p>
-      <w:pPr>
-        <w:rPr>
-          <w:b/>
-        </w:rPr>
-      </w:pPr>
-    </w:p>
-    <w:p>
-      <w:pPr>
-        <w:pStyle w:val="Heading1withoutnumbering"/>
-        <w:rPr>
-          <w:lang w:val="pt-PT"/>
-        </w:rPr>
-      </w:pPr>
-      <w:bookmarkStart w:id="17" w:name="_Toc401764472"/>
-      <w:r>
-        <w:rPr>
-          <w:lang w:val="pt-PT"/>
-        </w:rPr>
-        <w:t>Appendix B. Program source code / UML diagram, etc</w:t>
-      </w:r>
-      <w:bookmarkEnd w:id="17"/>
     </w:p>
     <w:p>
       <w:r>
@@ -3000,33 +2598,6 @@
     </w:sectPr>
   </w:body>
 </w:document>
-</file>
-
-<file path=word/comments.xml><?xml version="1.0" encoding="utf-8"?>
-<w:comments xmlns:wpc="http://schemas.microsoft.com/office/word/2010/wordprocessingCanvas" xmlns:mc="http://schemas.openxmlformats.org/markup-compatibility/2006" xmlns:o="urn:schemas-microsoft-com:office:office" xmlns:r="http://schemas.openxmlformats.org/officeDocument/2006/relationships" xmlns:m="http://schemas.openxmlformats.org/officeDocument/2006/math" xmlns:v="urn:schemas-microsoft-com:vml" xmlns:wp14="http://schemas.microsoft.com/office/word/2010/wordprocessingDrawing" xmlns:wp="http://schemas.openxmlformats.org/drawingml/2006/wordprocessingDrawing" xmlns:w10="urn:schemas-microsoft-com:office:word" xmlns:w="http://schemas.openxmlformats.org/wordprocessingml/2006/main" xmlns:w14="http://schemas.microsoft.com/office/word/2010/wordml" xmlns:w15="http://schemas.microsoft.com/office/word/2012/wordml" xmlns:wpg="http://schemas.microsoft.com/office/word/2010/wordprocessingGroup" xmlns:wpi="http://schemas.microsoft.com/office/word/2010/wordprocessingInk" xmlns:wne="http://schemas.microsoft.com/office/word/2006/wordml" xmlns:wps="http://schemas.microsoft.com/office/word/2010/wordprocessingShape" mc:Ignorable="w14 w15 wp14">
-  <w:comment w:id="11" w:author="MacBook" w:date="2014-10-21T18:31:00Z" w:initials="M">
-    <w:p>
-      <w:pPr>
-        <w:pStyle w:val="af3"/>
-      </w:pPr>
-      <w:r>
-        <w:rPr>
-          <w:rStyle w:val="af2"/>
-        </w:rPr>
-        <w:annotationRef/>
-      </w:r>
-      <w:r>
-        <w:t>Cora: the meaning is not clear to me</w:t>
-      </w:r>
-    </w:p>
-  </w:comment>
-</w:comments>
-</file>
-
-<file path=word/commentsExtended.xml><?xml version="1.0" encoding="utf-8"?>
-<w15:commentsEx xmlns:wpc="http://schemas.microsoft.com/office/word/2010/wordprocessingCanvas" xmlns:mc="http://schemas.openxmlformats.org/markup-compatibility/2006" xmlns:o="urn:schemas-microsoft-com:office:office" xmlns:r="http://schemas.openxmlformats.org/officeDocument/2006/relationships" xmlns:m="http://schemas.openxmlformats.org/officeDocument/2006/math" xmlns:v="urn:schemas-microsoft-com:vml" xmlns:wp14="http://schemas.microsoft.com/office/word/2010/wordprocessingDrawing" xmlns:wp="http://schemas.openxmlformats.org/drawingml/2006/wordprocessingDrawing" xmlns:w10="urn:schemas-microsoft-com:office:word" xmlns:w="http://schemas.openxmlformats.org/wordprocessingml/2006/main" xmlns:w14="http://schemas.microsoft.com/office/word/2010/wordml" xmlns:w15="http://schemas.microsoft.com/office/word/2012/wordml" xmlns:wpg="http://schemas.microsoft.com/office/word/2010/wordprocessingGroup" xmlns:wpi="http://schemas.microsoft.com/office/word/2010/wordprocessingInk" xmlns:wne="http://schemas.microsoft.com/office/word/2006/wordml" xmlns:wps="http://schemas.microsoft.com/office/word/2010/wordprocessingShape" mc:Ignorable="w14 w15 wp14">
-  <w15:commentEx w15:paraId="724837CA" w15:done="0"/>
-</w15:commentsEx>
 </file>
 
 <file path=word/endnotes.xml><?xml version="1.0" encoding="utf-8"?>
@@ -3104,7 +2675,7 @@
           <w:rPr>
             <w:noProof/>
           </w:rPr>
-          <w:t>8</w:t>
+          <w:t>12</w:t>
         </w:r>
         <w:r>
           <w:rPr>
@@ -8293,7 +7864,7 @@
 </file>
 
 <file path=customXml/itemProps1.xml><?xml version="1.0" encoding="utf-8"?>
-<ds:datastoreItem xmlns:ds="http://schemas.openxmlformats.org/officeDocument/2006/customXml" ds:itemID="{6FC60A86-4F58-4A3F-A9D7-D3BB6DDDC2BC}">
+<ds:datastoreItem xmlns:ds="http://schemas.openxmlformats.org/officeDocument/2006/customXml" ds:itemID="{3A048181-05E4-42A4-8D54-21BAF81C5BF3}">
   <ds:schemaRefs>
     <ds:schemaRef ds:uri="http://schemas.openxmlformats.org/officeDocument/2006/bibliography"/>
   </ds:schemaRefs>

</xml_diff>